<commit_message>
added more on middleware/authentication
</commit_message>
<xml_diff>
--- a/MernStackProject2022.docx
+++ b/MernStackProject2022.docx
@@ -96,6 +96,44 @@
       </w:r>
       <w:r>
         <w:t>: Using JWT for authentication</w:t>
+      </w:r>
+      <w:r>
+        <w:br/>
+      </w:r>
+      <w:r>
+        <w:rPr>
+          <w:b/>
+          <w:bCs/>
+        </w:rPr>
+        <w:t>Tip</w:t>
+      </w:r>
+      <w:r>
+        <w:t>: Creating a protected route with your JWT token (</w:t>
+      </w:r>
+      <w:r>
+        <w:rPr>
+          <w:b/>
+          <w:bCs/>
+          <w:sz w:val="28"/>
+          <w:szCs w:val="28"/>
+        </w:rPr>
+        <w:t>more on middleware</w:t>
+      </w:r>
+      <w:r>
+        <w:t>)</w:t>
+      </w:r>
+      <w:r>
+        <w:br/>
+      </w:r>
+      <w:r>
+        <w:rPr>
+          <w:b/>
+          <w:bCs/>
+        </w:rPr>
+        <w:t>Tip</w:t>
+      </w:r>
+      <w:r>
+        <w:t>: Logging in with email address and password an validating against our token</w:t>
       </w:r>
     </w:p>
     <w:p/>
@@ -289,6 +327,7 @@
         <w:br/>
       </w:r>
       <w:r>
+        <w:lastRenderedPageBreak/>
         <w:br/>
       </w:r>
       <w:r>
@@ -300,7 +339,6 @@
         <w:spacing w:after="0"/>
       </w:pPr>
       <w:r>
-        <w:lastRenderedPageBreak/>
         <w:t>git init</w:t>
       </w:r>
     </w:p>
@@ -466,6 +504,9 @@
       </w:r>
       <w:r>
         <w:br/>
+      </w:r>
+      <w:r>
+        <w:lastRenderedPageBreak/>
         <w:t>npm run server (as shown in our script above)</w:t>
       </w:r>
       <w:r>
@@ -478,7 +519,6 @@
         <w:rPr>
           <w:noProof/>
         </w:rPr>
-        <w:lastRenderedPageBreak/>
         <w:drawing>
           <wp:inline distT="0" distB="0" distL="0" distR="0" wp14:anchorId="2446B31E" wp14:editId="11F8167F">
             <wp:extent cx="5943600" cy="4012565"/>
@@ -1145,6 +1185,9 @@
         <w:br/>
       </w:r>
       <w:r>
+        <w:rPr>
+          <w:noProof/>
+        </w:rPr>
         <w:drawing>
           <wp:inline distT="0" distB="0" distL="0" distR="0" wp14:anchorId="6EC27717" wp14:editId="355FABFC">
             <wp:extent cx="5106113" cy="1333686"/>
@@ -1233,6 +1276,9 @@
         <w:br/>
       </w:r>
       <w:r>
+        <w:rPr>
+          <w:noProof/>
+        </w:rPr>
         <w:drawing>
           <wp:inline distT="0" distB="0" distL="0" distR="0" wp14:anchorId="0C33671D" wp14:editId="2EFDC4B5">
             <wp:extent cx="5943600" cy="5219700"/>
@@ -1321,6 +1367,9 @@
         <w:br/>
       </w:r>
       <w:r>
+        <w:rPr>
+          <w:noProof/>
+        </w:rPr>
         <w:lastRenderedPageBreak/>
         <w:drawing>
           <wp:inline distT="0" distB="0" distL="0" distR="0" wp14:anchorId="0AE4ED21" wp14:editId="66D4C5E5">
@@ -1369,6 +1418,9 @@
         <w:br/>
       </w:r>
       <w:r>
+        <w:rPr>
+          <w:noProof/>
+        </w:rPr>
         <w:lastRenderedPageBreak/>
         <w:drawing>
           <wp:inline distT="0" distB="0" distL="0" distR="0" wp14:anchorId="0FB60F20" wp14:editId="01E46DDF">
@@ -1410,6 +1462,9 @@
         <w:br/>
       </w:r>
       <w:r>
+        <w:rPr>
+          <w:noProof/>
+        </w:rPr>
         <w:lastRenderedPageBreak/>
         <w:drawing>
           <wp:inline distT="0" distB="0" distL="0" distR="0" wp14:anchorId="4625E94A" wp14:editId="2B5C8D6F">
@@ -1502,6 +1557,9 @@
         <w:br/>
       </w:r>
       <w:r>
+        <w:rPr>
+          <w:noProof/>
+        </w:rPr>
         <w:drawing>
           <wp:inline distT="0" distB="0" distL="0" distR="0" wp14:anchorId="458C4AC4" wp14:editId="57D89A0A">
             <wp:extent cx="5943600" cy="2538730"/>
@@ -1545,6 +1603,9 @@
     </w:p>
     <w:p>
       <w:r>
+        <w:rPr>
+          <w:noProof/>
+        </w:rPr>
         <w:drawing>
           <wp:inline distT="0" distB="0" distL="0" distR="0" wp14:anchorId="47AF100E" wp14:editId="7A106BCB">
             <wp:extent cx="5943600" cy="1476375"/>
@@ -1784,6 +1845,9 @@
         <w:br/>
       </w:r>
       <w:r>
+        <w:rPr>
+          <w:noProof/>
+        </w:rPr>
         <w:drawing>
           <wp:inline distT="0" distB="0" distL="0" distR="0" wp14:anchorId="15310B03" wp14:editId="6C0DCF30">
             <wp:extent cx="4035787" cy="3896393"/>
@@ -1831,6 +1895,9 @@
         <w:br/>
       </w:r>
       <w:r>
+        <w:rPr>
+          <w:noProof/>
+        </w:rPr>
         <w:drawing>
           <wp:inline distT="0" distB="0" distL="0" distR="0" wp14:anchorId="079892EE" wp14:editId="03495775">
             <wp:extent cx="3486637" cy="485843"/>
@@ -1896,6 +1963,9 @@
         <w:spacing w:after="0"/>
       </w:pPr>
       <w:r>
+        <w:rPr>
+          <w:noProof/>
+        </w:rPr>
         <w:lastRenderedPageBreak/>
         <w:drawing>
           <wp:inline distT="0" distB="0" distL="0" distR="0" wp14:anchorId="58CD4430" wp14:editId="20337E8D">
@@ -1952,6 +2022,9 @@
         <w:br/>
       </w:r>
       <w:r>
+        <w:rPr>
+          <w:noProof/>
+        </w:rPr>
         <w:lastRenderedPageBreak/>
         <w:drawing>
           <wp:inline distT="0" distB="0" distL="0" distR="0" wp14:anchorId="701F4112" wp14:editId="50796DA1">
@@ -2000,6 +2073,9 @@
         <w:br/>
       </w:r>
       <w:r>
+        <w:rPr>
+          <w:noProof/>
+        </w:rPr>
         <w:lastRenderedPageBreak/>
         <w:drawing>
           <wp:inline distT="0" distB="0" distL="0" distR="0" wp14:anchorId="65ACC1BA" wp14:editId="66B89769">
@@ -2044,7 +2120,13 @@
         <w:br/>
       </w:r>
       <w:r>
-        <w:t xml:space="preserve">MongoDb creates a database called test, then it creates creates </w:t>
+        <w:t>MongoDb creates a database called test, then it creates creat</w:t>
+      </w:r>
+      <w:r>
+        <w:t>e’</w:t>
+      </w:r>
+      <w:r>
+        <w:t xml:space="preserve">s </w:t>
       </w:r>
       <w:r>
         <w:t>the user document:</w:t>
@@ -2055,6 +2137,9 @@
         <w:spacing w:after="0"/>
       </w:pPr>
       <w:r>
+        <w:rPr>
+          <w:noProof/>
+        </w:rPr>
         <w:lastRenderedPageBreak/>
         <w:drawing>
           <wp:inline distT="0" distB="0" distL="0" distR="0" wp14:anchorId="3F68009E" wp14:editId="561A5008">
@@ -2222,6 +2307,9 @@
         <w:br/>
       </w:r>
       <w:r>
+        <w:rPr>
+          <w:noProof/>
+        </w:rPr>
         <w:drawing>
           <wp:inline distT="0" distB="0" distL="0" distR="0" wp14:anchorId="1725779E" wp14:editId="52754CC8">
             <wp:extent cx="5943600" cy="3862070"/>
@@ -2281,6 +2369,9 @@
         <w:spacing w:after="0"/>
       </w:pPr>
       <w:r>
+        <w:rPr>
+          <w:noProof/>
+        </w:rPr>
         <w:drawing>
           <wp:inline distT="0" distB="0" distL="0" distR="0" wp14:anchorId="29F0A531" wp14:editId="0FFE1AB1">
             <wp:extent cx="3124636" cy="485843"/>
@@ -2319,14 +2410,15 @@
       </w:r>
       <w:r>
         <w:br/>
-      </w:r>
-      <w:r>
         <w:t>When we write the record, we get a token</w:t>
       </w:r>
       <w:r>
         <w:br/>
       </w:r>
       <w:r>
+        <w:rPr>
+          <w:noProof/>
+        </w:rPr>
         <w:drawing>
           <wp:inline distT="0" distB="0" distL="0" distR="0" wp14:anchorId="5C5A4977" wp14:editId="6921D8E4">
             <wp:extent cx="5943600" cy="2214880"/>
@@ -2370,6 +2462,9 @@
         <w:br/>
       </w:r>
       <w:r>
+        <w:rPr>
+          <w:noProof/>
+        </w:rPr>
         <w:lastRenderedPageBreak/>
         <w:drawing>
           <wp:inline distT="0" distB="0" distL="0" distR="0" wp14:anchorId="45DC8C2B" wp14:editId="11215303">
@@ -2428,6 +2523,9 @@
         <w:br/>
       </w:r>
       <w:r>
+        <w:rPr>
+          <w:noProof/>
+        </w:rPr>
         <w:drawing>
           <wp:inline distT="0" distB="0" distL="0" distR="0" wp14:anchorId="2AE39F7A" wp14:editId="7BE9C9DC">
             <wp:extent cx="5943600" cy="3488690"/>
@@ -2471,6 +2569,9 @@
         <w:br/>
       </w:r>
       <w:r>
+        <w:rPr>
+          <w:noProof/>
+        </w:rPr>
         <w:lastRenderedPageBreak/>
         <w:drawing>
           <wp:inline distT="0" distB="0" distL="0" distR="0" wp14:anchorId="7D10BF9A" wp14:editId="294A855B">
@@ -2522,6 +2623,618 @@
       <w:pPr>
         <w:spacing w:after="0"/>
       </w:pPr>
+      <w:r>
+        <w:rPr>
+          <w:b/>
+          <w:bCs/>
+        </w:rPr>
+        <w:t>Tip</w:t>
+      </w:r>
+      <w:r>
+        <w:t>: Creating a protected route with your JWT token (more on middleware)</w:t>
+      </w:r>
+      <w:r>
+        <w:br/>
+      </w:r>
+      <w:r>
+        <w:br/>
+      </w:r>
+      <w:r>
+        <w:rPr>
+          <w:b/>
+          <w:bCs/>
+        </w:rPr>
+        <w:t>Middleware</w:t>
+      </w:r>
+      <w:r>
+        <w:t>:</w:t>
+      </w:r>
+    </w:p>
+    <w:p>
+      <w:pPr>
+        <w:spacing w:after="0"/>
+      </w:pPr>
+      <w:r>
+        <w:t xml:space="preserve">Middleware functions are functions that have </w:t>
+      </w:r>
+      <w:r>
+        <w:rPr>
+          <w:b/>
+          <w:bCs/>
+          <w:color w:val="FF0000"/>
+        </w:rPr>
+        <w:t>access to the request object</w:t>
+      </w:r>
+      <w:r>
+        <w:rPr>
+          <w:color w:val="FF0000"/>
+        </w:rPr>
+        <w:t xml:space="preserve"> </w:t>
+      </w:r>
+      <w:r>
+        <w:t xml:space="preserve">( </w:t>
+      </w:r>
+      <w:r>
+        <w:rPr>
+          <w:b/>
+          <w:bCs/>
+          <w:i/>
+          <w:iCs/>
+          <w:color w:val="FF0000"/>
+          <w:u w:val="single"/>
+        </w:rPr>
+        <w:t>req</w:t>
+      </w:r>
+      <w:r>
+        <w:rPr>
+          <w:color w:val="FF0000"/>
+        </w:rPr>
+        <w:t xml:space="preserve"> </w:t>
+      </w:r>
+      <w:r>
+        <w:t xml:space="preserve">), </w:t>
+      </w:r>
+      <w:r>
+        <w:rPr>
+          <w:b/>
+          <w:bCs/>
+          <w:i/>
+          <w:iCs/>
+          <w:color w:val="FF0000"/>
+          <w:u w:val="single"/>
+        </w:rPr>
+        <w:t>the response object</w:t>
+      </w:r>
+      <w:r>
+        <w:rPr>
+          <w:color w:val="FF0000"/>
+        </w:rPr>
+        <w:t xml:space="preserve"> </w:t>
+      </w:r>
+      <w:r>
+        <w:t xml:space="preserve">( res ), and the next middleware function in the application's </w:t>
+      </w:r>
+      <w:r>
+        <w:rPr>
+          <w:b/>
+          <w:bCs/>
+          <w:color w:val="FF0000"/>
+        </w:rPr>
+        <w:t>request-response</w:t>
+      </w:r>
+      <w:r>
+        <w:rPr>
+          <w:color w:val="FF0000"/>
+        </w:rPr>
+        <w:t xml:space="preserve"> </w:t>
+      </w:r>
+      <w:r>
+        <w:t>cycle</w:t>
+      </w:r>
+      <w:r>
+        <w:t>.</w:t>
+      </w:r>
+      <w:r>
+        <w:br/>
+      </w:r>
+      <w:r>
+        <w:rPr>
+          <w:b/>
+          <w:bCs/>
+        </w:rPr>
+        <w:t>Middleware checks for validity of a post’s payload</w:t>
+      </w:r>
+      <w:r>
+        <w:t xml:space="preserve">. </w:t>
+      </w:r>
+      <w:r>
+        <w:rPr>
+          <w:b/>
+          <w:bCs/>
+        </w:rPr>
+        <w:t>Normally used for authentication</w:t>
+      </w:r>
+      <w:r>
+        <w:br/>
+      </w:r>
+      <w:r>
+        <w:br/>
+        <w:t>Below we created a middleware folder and a .js file to handle decoding our jwt token</w:t>
+      </w:r>
+    </w:p>
+    <w:p>
+      <w:pPr>
+        <w:spacing w:after="0"/>
+      </w:pPr>
+      <w:r>
+        <w:t>Then in our auth.js route, we protect the route with the auth.js middleware code</w:t>
+      </w:r>
+      <w:r>
+        <w:br/>
+      </w:r>
+      <w:r>
+        <w:drawing>
+          <wp:inline distT="0" distB="0" distL="0" distR="0" wp14:anchorId="53764F7C" wp14:editId="41109FF3">
+            <wp:extent cx="5943600" cy="2332355"/>
+            <wp:effectExtent l="0" t="0" r="0" b="0"/>
+            <wp:docPr id="23" name="Picture 23" descr="A screenshot of a computer&#10;&#10;Description automatically generated with medium confidence"/>
+            <wp:cNvGraphicFramePr>
+              <a:graphicFrameLocks xmlns:a="http://schemas.openxmlformats.org/drawingml/2006/main" noChangeAspect="1"/>
+            </wp:cNvGraphicFramePr>
+            <a:graphic xmlns:a="http://schemas.openxmlformats.org/drawingml/2006/main">
+              <a:graphicData uri="http://schemas.openxmlformats.org/drawingml/2006/picture">
+                <pic:pic xmlns:pic="http://schemas.openxmlformats.org/drawingml/2006/picture">
+                  <pic:nvPicPr>
+                    <pic:cNvPr id="23" name="Picture 23" descr="A screenshot of a computer&#10;&#10;Description automatically generated with medium confidence"/>
+                    <pic:cNvPicPr/>
+                  </pic:nvPicPr>
+                  <pic:blipFill>
+                    <a:blip r:embed="rId42"/>
+                    <a:stretch>
+                      <a:fillRect/>
+                    </a:stretch>
+                  </pic:blipFill>
+                  <pic:spPr>
+                    <a:xfrm>
+                      <a:off x="0" y="0"/>
+                      <a:ext cx="5943600" cy="2332355"/>
+                    </a:xfrm>
+                    <a:prstGeom prst="rect">
+                      <a:avLst/>
+                    </a:prstGeom>
+                  </pic:spPr>
+                </pic:pic>
+              </a:graphicData>
+            </a:graphic>
+          </wp:inline>
+        </w:drawing>
+      </w:r>
+      <w:r>
+        <w:br/>
+        <w:t>To test it out, we grab the token that we created when we created the first user</w:t>
+      </w:r>
+      <w:r>
+        <w:br/>
+      </w:r>
+      <w:r>
+        <w:lastRenderedPageBreak/>
+        <w:drawing>
+          <wp:inline distT="0" distB="0" distL="0" distR="0" wp14:anchorId="6F3F3373" wp14:editId="7A99A15E">
+            <wp:extent cx="5943600" cy="2753995"/>
+            <wp:effectExtent l="0" t="0" r="0" b="8255"/>
+            <wp:docPr id="26" name="Picture 26" descr="Graphical user interface, text, application&#10;&#10;Description automatically generated"/>
+            <wp:cNvGraphicFramePr>
+              <a:graphicFrameLocks xmlns:a="http://schemas.openxmlformats.org/drawingml/2006/main" noChangeAspect="1"/>
+            </wp:cNvGraphicFramePr>
+            <a:graphic xmlns:a="http://schemas.openxmlformats.org/drawingml/2006/main">
+              <a:graphicData uri="http://schemas.openxmlformats.org/drawingml/2006/picture">
+                <pic:pic xmlns:pic="http://schemas.openxmlformats.org/drawingml/2006/picture">
+                  <pic:nvPicPr>
+                    <pic:cNvPr id="26" name="Picture 26" descr="Graphical user interface, text, application&#10;&#10;Description automatically generated"/>
+                    <pic:cNvPicPr/>
+                  </pic:nvPicPr>
+                  <pic:blipFill>
+                    <a:blip r:embed="rId43"/>
+                    <a:stretch>
+                      <a:fillRect/>
+                    </a:stretch>
+                  </pic:blipFill>
+                  <pic:spPr>
+                    <a:xfrm>
+                      <a:off x="0" y="0"/>
+                      <a:ext cx="5943600" cy="2753995"/>
+                    </a:xfrm>
+                    <a:prstGeom prst="rect">
+                      <a:avLst/>
+                    </a:prstGeom>
+                  </pic:spPr>
+                </pic:pic>
+              </a:graphicData>
+            </a:graphic>
+          </wp:inline>
+        </w:drawing>
+      </w:r>
+      <w:r>
+        <w:br/>
+      </w:r>
+      <w:r>
+        <w:br/>
+        <w:t>We add a header with key that we entered in our middleware and cut and paste the jwt token in the value, when we hit the URL, we get Auth route</w:t>
+      </w:r>
+      <w:r>
+        <w:br/>
+      </w:r>
+      <w:r>
+        <w:br/>
+        <w:t>If we change the token we get:</w:t>
+      </w:r>
+    </w:p>
+    <w:p>
+      <w:pPr>
+        <w:spacing w:after="0"/>
+      </w:pPr>
+      <w:r>
+        <w:drawing>
+          <wp:inline distT="0" distB="0" distL="0" distR="0" wp14:anchorId="5A99BA92" wp14:editId="3A7A4599">
+            <wp:extent cx="5943600" cy="2650490"/>
+            <wp:effectExtent l="0" t="0" r="0" b="0"/>
+            <wp:docPr id="30" name="Picture 30" descr="Graphical user interface, text, application, email&#10;&#10;Description automatically generated"/>
+            <wp:cNvGraphicFramePr>
+              <a:graphicFrameLocks xmlns:a="http://schemas.openxmlformats.org/drawingml/2006/main" noChangeAspect="1"/>
+            </wp:cNvGraphicFramePr>
+            <a:graphic xmlns:a="http://schemas.openxmlformats.org/drawingml/2006/main">
+              <a:graphicData uri="http://schemas.openxmlformats.org/drawingml/2006/picture">
+                <pic:pic xmlns:pic="http://schemas.openxmlformats.org/drawingml/2006/picture">
+                  <pic:nvPicPr>
+                    <pic:cNvPr id="30" name="Picture 30" descr="Graphical user interface, text, application, email&#10;&#10;Description automatically generated"/>
+                    <pic:cNvPicPr/>
+                  </pic:nvPicPr>
+                  <pic:blipFill>
+                    <a:blip r:embed="rId44"/>
+                    <a:stretch>
+                      <a:fillRect/>
+                    </a:stretch>
+                  </pic:blipFill>
+                  <pic:spPr>
+                    <a:xfrm>
+                      <a:off x="0" y="0"/>
+                      <a:ext cx="5943600" cy="2650490"/>
+                    </a:xfrm>
+                    <a:prstGeom prst="rect">
+                      <a:avLst/>
+                    </a:prstGeom>
+                  </pic:spPr>
+                </pic:pic>
+              </a:graphicData>
+            </a:graphic>
+          </wp:inline>
+        </w:drawing>
+      </w:r>
+      <w:r>
+        <w:br/>
+      </w:r>
+      <w:r>
+        <w:br/>
+      </w:r>
+      <w:r>
+        <w:t>Getting the user information</w:t>
+      </w:r>
+    </w:p>
+    <w:p>
+      <w:pPr>
+        <w:spacing w:after="0"/>
+      </w:pPr>
+    </w:p>
+    <w:p>
+      <w:pPr>
+        <w:spacing w:after="0"/>
+      </w:pPr>
+      <w:r>
+        <w:t>If you change the code in the auth.js route</w:t>
+      </w:r>
+    </w:p>
+    <w:p>
+      <w:pPr>
+        <w:spacing w:after="0"/>
+      </w:pPr>
+      <w:r>
+        <w:lastRenderedPageBreak/>
+        <w:drawing>
+          <wp:inline distT="0" distB="0" distL="0" distR="0" wp14:anchorId="6DC17057" wp14:editId="59B81EE7">
+            <wp:extent cx="5943600" cy="4326890"/>
+            <wp:effectExtent l="0" t="0" r="0" b="0"/>
+            <wp:docPr id="36" name="Picture 36" descr="Text&#10;&#10;Description automatically generated"/>
+            <wp:cNvGraphicFramePr>
+              <a:graphicFrameLocks xmlns:a="http://schemas.openxmlformats.org/drawingml/2006/main" noChangeAspect="1"/>
+            </wp:cNvGraphicFramePr>
+            <a:graphic xmlns:a="http://schemas.openxmlformats.org/drawingml/2006/main">
+              <a:graphicData uri="http://schemas.openxmlformats.org/drawingml/2006/picture">
+                <pic:pic xmlns:pic="http://schemas.openxmlformats.org/drawingml/2006/picture">
+                  <pic:nvPicPr>
+                    <pic:cNvPr id="36" name="Picture 36" descr="Text&#10;&#10;Description automatically generated"/>
+                    <pic:cNvPicPr/>
+                  </pic:nvPicPr>
+                  <pic:blipFill>
+                    <a:blip r:embed="rId45"/>
+                    <a:stretch>
+                      <a:fillRect/>
+                    </a:stretch>
+                  </pic:blipFill>
+                  <pic:spPr>
+                    <a:xfrm>
+                      <a:off x="0" y="0"/>
+                      <a:ext cx="5943600" cy="4326890"/>
+                    </a:xfrm>
+                    <a:prstGeom prst="rect">
+                      <a:avLst/>
+                    </a:prstGeom>
+                  </pic:spPr>
+                </pic:pic>
+              </a:graphicData>
+            </a:graphic>
+          </wp:inline>
+        </w:drawing>
+      </w:r>
+    </w:p>
+    <w:p>
+      <w:pPr>
+        <w:spacing w:after="0"/>
+      </w:pPr>
+    </w:p>
+    <w:p>
+      <w:pPr>
+        <w:spacing w:after="0"/>
+      </w:pPr>
+      <w:r>
+        <w:t xml:space="preserve">Working with middleware and passing in the token in the get request, the middleware will decode the token and grab the user from the response and return the user object that is tied to the token  (see the code below) …(sweeetttttt!!!). </w:t>
+      </w:r>
+      <w:r>
+        <w:rPr>
+          <w:color w:val="FF0000"/>
+          <w:sz w:val="40"/>
+          <w:szCs w:val="40"/>
+        </w:rPr>
+        <w:t>This is classic “MIDDLEWARE………….”</w:t>
+      </w:r>
+      <w:r>
+        <w:br/>
+      </w:r>
+      <w:r>
+        <w:drawing>
+          <wp:inline distT="0" distB="0" distL="0" distR="0" wp14:anchorId="0CE8E031" wp14:editId="6430AC5F">
+            <wp:extent cx="5943600" cy="2532380"/>
+            <wp:effectExtent l="0" t="0" r="0" b="1270"/>
+            <wp:docPr id="37" name="Picture 37" descr="Graphical user interface, text&#10;&#10;Description automatically generated"/>
+            <wp:cNvGraphicFramePr>
+              <a:graphicFrameLocks xmlns:a="http://schemas.openxmlformats.org/drawingml/2006/main" noChangeAspect="1"/>
+            </wp:cNvGraphicFramePr>
+            <a:graphic xmlns:a="http://schemas.openxmlformats.org/drawingml/2006/main">
+              <a:graphicData uri="http://schemas.openxmlformats.org/drawingml/2006/picture">
+                <pic:pic xmlns:pic="http://schemas.openxmlformats.org/drawingml/2006/picture">
+                  <pic:nvPicPr>
+                    <pic:cNvPr id="37" name="Picture 37" descr="Graphical user interface, text&#10;&#10;Description automatically generated"/>
+                    <pic:cNvPicPr/>
+                  </pic:nvPicPr>
+                  <pic:blipFill>
+                    <a:blip r:embed="rId46"/>
+                    <a:stretch>
+                      <a:fillRect/>
+                    </a:stretch>
+                  </pic:blipFill>
+                  <pic:spPr>
+                    <a:xfrm>
+                      <a:off x="0" y="0"/>
+                      <a:ext cx="5943600" cy="2532380"/>
+                    </a:xfrm>
+                    <a:prstGeom prst="rect">
+                      <a:avLst/>
+                    </a:prstGeom>
+                  </pic:spPr>
+                </pic:pic>
+              </a:graphicData>
+            </a:graphic>
+          </wp:inline>
+        </w:drawing>
+      </w:r>
+    </w:p>
+    <w:p>
+      <w:pPr>
+        <w:spacing w:after="0"/>
+      </w:pPr>
+    </w:p>
+    <w:p>
+      <w:pPr>
+        <w:spacing w:after="0"/>
+      </w:pPr>
+      <w:r>
+        <w:lastRenderedPageBreak/>
+        <w:drawing>
+          <wp:inline distT="0" distB="0" distL="0" distR="0" wp14:anchorId="7CC062FA" wp14:editId="293C03F4">
+            <wp:extent cx="5943600" cy="3205480"/>
+            <wp:effectExtent l="0" t="0" r="0" b="0"/>
+            <wp:docPr id="33" name="Picture 33" descr="Graphical user interface, text, application, email&#10;&#10;Description automatically generated"/>
+            <wp:cNvGraphicFramePr>
+              <a:graphicFrameLocks xmlns:a="http://schemas.openxmlformats.org/drawingml/2006/main" noChangeAspect="1"/>
+            </wp:cNvGraphicFramePr>
+            <a:graphic xmlns:a="http://schemas.openxmlformats.org/drawingml/2006/main">
+              <a:graphicData uri="http://schemas.openxmlformats.org/drawingml/2006/picture">
+                <pic:pic xmlns:pic="http://schemas.openxmlformats.org/drawingml/2006/picture">
+                  <pic:nvPicPr>
+                    <pic:cNvPr id="33" name="Picture 33" descr="Graphical user interface, text, application, email&#10;&#10;Description automatically generated"/>
+                    <pic:cNvPicPr/>
+                  </pic:nvPicPr>
+                  <pic:blipFill>
+                    <a:blip r:embed="rId47"/>
+                    <a:stretch>
+                      <a:fillRect/>
+                    </a:stretch>
+                  </pic:blipFill>
+                  <pic:spPr>
+                    <a:xfrm>
+                      <a:off x="0" y="0"/>
+                      <a:ext cx="5943600" cy="3205480"/>
+                    </a:xfrm>
+                    <a:prstGeom prst="rect">
+                      <a:avLst/>
+                    </a:prstGeom>
+                  </pic:spPr>
+                </pic:pic>
+              </a:graphicData>
+            </a:graphic>
+          </wp:inline>
+        </w:drawing>
+      </w:r>
+      <w:r>
+        <w:br/>
+      </w:r>
+      <w:r>
+        <w:br/>
+      </w:r>
+      <w:r>
+        <w:rPr>
+          <w:b/>
+          <w:bCs/>
+        </w:rPr>
+        <w:t>Tip</w:t>
+      </w:r>
+      <w:r>
+        <w:t>: Logging in with email address and password an validating against our token</w:t>
+      </w:r>
+      <w:r>
+        <w:br/>
+        <w:t>In the auth.js file, we add another route (POST) to pass in a payload with our email address and password to authenticate, see the auth.js POST route</w:t>
+      </w:r>
+      <w:r>
+        <w:br/>
+      </w:r>
+      <w:r>
+        <w:br/>
+      </w:r>
+      <w:r>
+        <w:lastRenderedPageBreak/>
+        <w:drawing>
+          <wp:inline distT="0" distB="0" distL="0" distR="0" wp14:anchorId="76C1D4F2" wp14:editId="384894CA">
+            <wp:extent cx="5943600" cy="6276340"/>
+            <wp:effectExtent l="0" t="0" r="0" b="0"/>
+            <wp:docPr id="38" name="Picture 38" descr="Text&#10;&#10;Description automatically generated"/>
+            <wp:cNvGraphicFramePr>
+              <a:graphicFrameLocks xmlns:a="http://schemas.openxmlformats.org/drawingml/2006/main" noChangeAspect="1"/>
+            </wp:cNvGraphicFramePr>
+            <a:graphic xmlns:a="http://schemas.openxmlformats.org/drawingml/2006/main">
+              <a:graphicData uri="http://schemas.openxmlformats.org/drawingml/2006/picture">
+                <pic:pic xmlns:pic="http://schemas.openxmlformats.org/drawingml/2006/picture">
+                  <pic:nvPicPr>
+                    <pic:cNvPr id="38" name="Picture 38" descr="Text&#10;&#10;Description automatically generated"/>
+                    <pic:cNvPicPr/>
+                  </pic:nvPicPr>
+                  <pic:blipFill>
+                    <a:blip r:embed="rId48"/>
+                    <a:stretch>
+                      <a:fillRect/>
+                    </a:stretch>
+                  </pic:blipFill>
+                  <pic:spPr>
+                    <a:xfrm>
+                      <a:off x="0" y="0"/>
+                      <a:ext cx="5943600" cy="6276340"/>
+                    </a:xfrm>
+                    <a:prstGeom prst="rect">
+                      <a:avLst/>
+                    </a:prstGeom>
+                  </pic:spPr>
+                </pic:pic>
+              </a:graphicData>
+            </a:graphic>
+          </wp:inline>
+        </w:drawing>
+      </w:r>
+      <w:r>
+        <w:br/>
+      </w:r>
+      <w:r>
+        <w:lastRenderedPageBreak/>
+        <w:drawing>
+          <wp:inline distT="0" distB="0" distL="0" distR="0" wp14:anchorId="3F757061" wp14:editId="026774FF">
+            <wp:extent cx="5943600" cy="2983865"/>
+            <wp:effectExtent l="0" t="0" r="0" b="6985"/>
+            <wp:docPr id="40" name="Picture 40" descr="Graphical user interface, text, application, email&#10;&#10;Description automatically generated"/>
+            <wp:cNvGraphicFramePr>
+              <a:graphicFrameLocks xmlns:a="http://schemas.openxmlformats.org/drawingml/2006/main" noChangeAspect="1"/>
+            </wp:cNvGraphicFramePr>
+            <a:graphic xmlns:a="http://schemas.openxmlformats.org/drawingml/2006/main">
+              <a:graphicData uri="http://schemas.openxmlformats.org/drawingml/2006/picture">
+                <pic:pic xmlns:pic="http://schemas.openxmlformats.org/drawingml/2006/picture">
+                  <pic:nvPicPr>
+                    <pic:cNvPr id="40" name="Picture 40" descr="Graphical user interface, text, application, email&#10;&#10;Description automatically generated"/>
+                    <pic:cNvPicPr/>
+                  </pic:nvPicPr>
+                  <pic:blipFill>
+                    <a:blip r:embed="rId49"/>
+                    <a:stretch>
+                      <a:fillRect/>
+                    </a:stretch>
+                  </pic:blipFill>
+                  <pic:spPr>
+                    <a:xfrm>
+                      <a:off x="0" y="0"/>
+                      <a:ext cx="5943600" cy="2983865"/>
+                    </a:xfrm>
+                    <a:prstGeom prst="rect">
+                      <a:avLst/>
+                    </a:prstGeom>
+                  </pic:spPr>
+                </pic:pic>
+              </a:graphicData>
+            </a:graphic>
+          </wp:inline>
+        </w:drawing>
+      </w:r>
+      <w:r>
+        <w:br/>
+      </w:r>
+      <w:r>
+        <w:drawing>
+          <wp:inline distT="0" distB="0" distL="0" distR="0" wp14:anchorId="286596B7" wp14:editId="69DD4CE3">
+            <wp:extent cx="5943600" cy="3270250"/>
+            <wp:effectExtent l="0" t="0" r="0" b="6350"/>
+            <wp:docPr id="39" name="Picture 39" descr="Graphical user interface, text, application, email&#10;&#10;Description automatically generated"/>
+            <wp:cNvGraphicFramePr>
+              <a:graphicFrameLocks xmlns:a="http://schemas.openxmlformats.org/drawingml/2006/main" noChangeAspect="1"/>
+            </wp:cNvGraphicFramePr>
+            <a:graphic xmlns:a="http://schemas.openxmlformats.org/drawingml/2006/main">
+              <a:graphicData uri="http://schemas.openxmlformats.org/drawingml/2006/picture">
+                <pic:pic xmlns:pic="http://schemas.openxmlformats.org/drawingml/2006/picture">
+                  <pic:nvPicPr>
+                    <pic:cNvPr id="39" name="Picture 39" descr="Graphical user interface, text, application, email&#10;&#10;Description automatically generated"/>
+                    <pic:cNvPicPr/>
+                  </pic:nvPicPr>
+                  <pic:blipFill>
+                    <a:blip r:embed="rId50"/>
+                    <a:stretch>
+                      <a:fillRect/>
+                    </a:stretch>
+                  </pic:blipFill>
+                  <pic:spPr>
+                    <a:xfrm>
+                      <a:off x="0" y="0"/>
+                      <a:ext cx="5943600" cy="3270250"/>
+                    </a:xfrm>
+                    <a:prstGeom prst="rect">
+                      <a:avLst/>
+                    </a:prstGeom>
+                  </pic:spPr>
+                </pic:pic>
+              </a:graphicData>
+            </a:graphic>
+          </wp:inline>
+        </w:drawing>
+      </w:r>
+      <w:r>
+        <w:br/>
+      </w:r>
+      <w:r>
+        <w:br/>
+      </w:r>
     </w:p>
     <w:sectPr>
       <w:pgSz w:w="12240" w:h="15840"/>

</xml_diff>

<commit_message>
adding the last route for Posts
</commit_message>
<xml_diff>
--- a/MernStackProject2022.docx
+++ b/MernStackProject2022.docx
@@ -186,6 +186,19 @@
       </w:r>
       <w:r>
         <w:t>: Routing with Express.js</w:t>
+      </w:r>
+      <w:r>
+        <w:br/>
+      </w:r>
+      <w:r>
+        <w:rPr>
+          <w:b/>
+          <w:bCs/>
+        </w:rPr>
+        <w:t>Tip</w:t>
+      </w:r>
+      <w:r>
+        <w:t>: Registering an application on GitHub for development</w:t>
       </w:r>
     </w:p>
     <w:p/>
@@ -361,13 +374,8 @@
       <w:r>
         <w:br/>
       </w:r>
-      <w:proofErr w:type="spellStart"/>
-      <w:r>
-        <w:t>Git</w:t>
-      </w:r>
-      <w:proofErr w:type="spellEnd"/>
-      <w:r>
-        <w:t xml:space="preserve"> repo</w:t>
+      <w:r>
+        <w:t>Git repo</w:t>
       </w:r>
       <w:r>
         <w:br/>
@@ -395,13 +403,8 @@
         <w:spacing w:after="0"/>
       </w:pPr>
       <w:r>
-        <w:t xml:space="preserve">git </w:t>
-      </w:r>
-      <w:proofErr w:type="spellStart"/>
-      <w:r>
-        <w:t>init</w:t>
-      </w:r>
-      <w:proofErr w:type="spellEnd"/>
+        <w:t>git init</w:t>
+      </w:r>
     </w:p>
     <w:p>
       <w:pPr>
@@ -454,13 +457,8 @@
         <w:spacing w:after="0"/>
       </w:pPr>
       <w:r>
-        <w:t xml:space="preserve">git </w:t>
-      </w:r>
-      <w:proofErr w:type="gramStart"/>
-      <w:r>
-        <w:t>add .</w:t>
-      </w:r>
-      <w:proofErr w:type="gramEnd"/>
+        <w:t>git add .</w:t>
+      </w:r>
       <w:r>
         <w:br/>
         <w:t>git add -A</w:t>
@@ -488,38 +486,7 @@
       </w:r>
       <w:r>
         <w:br/>
-      </w:r>
-      <w:proofErr w:type="spellStart"/>
-      <w:r>
-        <w:t>npm</w:t>
-      </w:r>
-      <w:proofErr w:type="spellEnd"/>
-      <w:r>
-        <w:t xml:space="preserve"> </w:t>
-      </w:r>
-      <w:proofErr w:type="spellStart"/>
-      <w:r>
-        <w:t>i</w:t>
-      </w:r>
-      <w:proofErr w:type="spellEnd"/>
-      <w:r>
-        <w:t xml:space="preserve"> express express-validator </w:t>
-      </w:r>
-      <w:proofErr w:type="spellStart"/>
-      <w:r>
-        <w:t>bcryptjs</w:t>
-      </w:r>
-      <w:proofErr w:type="spellEnd"/>
-      <w:r>
-        <w:t xml:space="preserve"> config gravatar </w:t>
-      </w:r>
-      <w:proofErr w:type="spellStart"/>
-      <w:r>
-        <w:t>jsonwebtoken</w:t>
-      </w:r>
-      <w:proofErr w:type="spellEnd"/>
-      <w:r>
-        <w:t xml:space="preserve"> mongoose request</w:t>
+        <w:t>npm i express express-validator bcryptjs config gravatar jsonwebtoken mongoose request</w:t>
       </w:r>
     </w:p>
     <w:p>
@@ -535,46 +502,17 @@
       <w:pPr>
         <w:spacing w:after="0"/>
       </w:pPr>
-      <w:proofErr w:type="spellStart"/>
-      <w:r>
-        <w:t>npm</w:t>
-      </w:r>
-      <w:proofErr w:type="spellEnd"/>
-      <w:r>
-        <w:t xml:space="preserve"> </w:t>
-      </w:r>
-      <w:proofErr w:type="spellStart"/>
-      <w:r>
-        <w:t>i</w:t>
-      </w:r>
-      <w:proofErr w:type="spellEnd"/>
-      <w:r>
-        <w:t xml:space="preserve"> -D </w:t>
-      </w:r>
-      <w:proofErr w:type="spellStart"/>
-      <w:r>
-        <w:t>nodemon</w:t>
-      </w:r>
-      <w:proofErr w:type="spellEnd"/>
-      <w:r>
-        <w:t xml:space="preserve"> concurrently</w:t>
-      </w:r>
-      <w:r>
-        <w:br/>
-      </w:r>
-      <w:r>
-        <w:br/>
-      </w:r>
-      <w:r>
-        <w:t xml:space="preserve">We added this to our </w:t>
-      </w:r>
-      <w:proofErr w:type="spellStart"/>
-      <w:r>
-        <w:t>package.json</w:t>
-      </w:r>
-      <w:proofErr w:type="spellEnd"/>
-      <w:r>
-        <w:t xml:space="preserve"> file (script)</w:t>
+      <w:r>
+        <w:t>npm i -D nodemon concurrently</w:t>
+      </w:r>
+      <w:r>
+        <w:br/>
+      </w:r>
+      <w:r>
+        <w:br/>
+      </w:r>
+      <w:r>
+        <w:t>We added this to our package.json file (script)</w:t>
       </w:r>
     </w:p>
     <w:p>
@@ -631,14 +569,7 @@
       </w:r>
       <w:r>
         <w:br/>
-      </w:r>
-      <w:proofErr w:type="spellStart"/>
-      <w:r>
-        <w:t>npm</w:t>
-      </w:r>
-      <w:proofErr w:type="spellEnd"/>
-      <w:r>
-        <w:t xml:space="preserve"> run server (as shown in our script above)</w:t>
+        <w:t>npm run server (as shown in our script above)</w:t>
       </w:r>
       <w:r>
         <w:br/>
@@ -895,15 +826,7 @@
         <w:spacing w:after="0"/>
       </w:pPr>
       <w:r>
-        <w:t xml:space="preserve">See project for initial </w:t>
-      </w:r>
-      <w:proofErr w:type="spellStart"/>
-      <w:r>
-        <w:t>wireup</w:t>
-      </w:r>
-      <w:proofErr w:type="spellEnd"/>
-      <w:r>
-        <w:t xml:space="preserve"> of connection</w:t>
+        <w:t>See project for initial wireup of connection</w:t>
       </w:r>
       <w:r>
         <w:br/>
@@ -971,13 +894,8 @@
       <w:r>
         <w:br/>
       </w:r>
-      <w:proofErr w:type="spellStart"/>
-      <w:r>
-        <w:t>npx</w:t>
-      </w:r>
-      <w:proofErr w:type="spellEnd"/>
-      <w:r>
-        <w:t xml:space="preserve"> create-react-app client</w:t>
+      <w:r>
+        <w:t>npx create-react-app client</w:t>
       </w:r>
       <w:r>
         <w:br/>
@@ -1102,15 +1020,7 @@
         <w:br/>
       </w:r>
       <w:r>
-        <w:t xml:space="preserve">In your root </w:t>
-      </w:r>
-      <w:proofErr w:type="spellStart"/>
-      <w:r>
-        <w:t>package.json</w:t>
-      </w:r>
-      <w:proofErr w:type="spellEnd"/>
-      <w:r>
-        <w:t xml:space="preserve"> file add:</w:t>
+        <w:t>In your root package.json file add:</w:t>
       </w:r>
       <w:r>
         <w:br/>
@@ -1168,14 +1078,7 @@
       </w:r>
       <w:r>
         <w:br/>
-      </w:r>
-      <w:proofErr w:type="spellStart"/>
-      <w:r>
-        <w:t>npm</w:t>
-      </w:r>
-      <w:proofErr w:type="spellEnd"/>
-      <w:r>
-        <w:t xml:space="preserve"> run dev</w:t>
+        <w:t>npm run dev</w:t>
       </w:r>
       <w:r>
         <w:br/>
@@ -1255,53 +1158,8 @@
       <w:r>
         <w:br/>
       </w:r>
-      <w:proofErr w:type="spellStart"/>
-      <w:r>
-        <w:t>npm</w:t>
-      </w:r>
-      <w:proofErr w:type="spellEnd"/>
-      <w:r>
-        <w:t xml:space="preserve"> </w:t>
-      </w:r>
-      <w:proofErr w:type="spellStart"/>
-      <w:r>
-        <w:t>i</w:t>
-      </w:r>
-      <w:proofErr w:type="spellEnd"/>
-      <w:r>
-        <w:t xml:space="preserve"> </w:t>
-      </w:r>
-      <w:proofErr w:type="spellStart"/>
-      <w:r>
-        <w:t>axios</w:t>
-      </w:r>
-      <w:proofErr w:type="spellEnd"/>
-      <w:r>
-        <w:t xml:space="preserve"> react-router-</w:t>
-      </w:r>
-      <w:proofErr w:type="spellStart"/>
-      <w:r>
-        <w:t>dom</w:t>
-      </w:r>
-      <w:proofErr w:type="spellEnd"/>
-      <w:r>
-        <w:t xml:space="preserve"> redux react-redux redux-</w:t>
-      </w:r>
-      <w:proofErr w:type="spellStart"/>
-      <w:r>
-        <w:t>thunk</w:t>
-      </w:r>
-      <w:proofErr w:type="spellEnd"/>
-      <w:r>
-        <w:t xml:space="preserve"> redux-</w:t>
-      </w:r>
-      <w:proofErr w:type="spellStart"/>
-      <w:r>
-        <w:t>devtools</w:t>
-      </w:r>
-      <w:proofErr w:type="spellEnd"/>
-      <w:r>
-        <w:t>-extension moment react-moment</w:t>
+      <w:r>
+        <w:t>npm i axios react-router-dom redux react-redux redux-thunk redux-devtools-extension moment react-moment</w:t>
       </w:r>
       <w:r>
         <w:br/>
@@ -1321,15 +1179,7 @@
       </w:r>
       <w:r>
         <w:br/>
-        <w:t xml:space="preserve">Add this to your </w:t>
-      </w:r>
-      <w:proofErr w:type="spellStart"/>
-      <w:r>
-        <w:t>package.json</w:t>
-      </w:r>
-      <w:proofErr w:type="spellEnd"/>
-      <w:r>
-        <w:t xml:space="preserve"> file in the client</w:t>
+        <w:t>Add this to your package.json file in the client</w:t>
       </w:r>
       <w:r>
         <w:br/>
@@ -1392,13 +1242,8 @@
       </w:r>
       <w:r>
         <w:br/>
-        <w:t xml:space="preserve">Remember in our script entry in </w:t>
-      </w:r>
-      <w:proofErr w:type="spellStart"/>
-      <w:r>
-        <w:t>package.json</w:t>
-      </w:r>
-      <w:proofErr w:type="spellEnd"/>
+        <w:t>Remember in our script entry in package.json</w:t>
+      </w:r>
       <w:r>
         <w:br/>
       </w:r>
@@ -1451,14 +1296,7 @@
       </w:r>
       <w:r>
         <w:br/>
-      </w:r>
-      <w:proofErr w:type="spellStart"/>
-      <w:r>
-        <w:t>npm</w:t>
-      </w:r>
-      <w:proofErr w:type="spellEnd"/>
-      <w:r>
-        <w:t xml:space="preserve"> run &lt;script command &gt;</w:t>
+        <w:t>npm run &lt;script command &gt;</w:t>
       </w:r>
       <w:r>
         <w:br/>
@@ -1466,14 +1304,7 @@
       </w:r>
       <w:r>
         <w:br/>
-      </w:r>
-      <w:proofErr w:type="spellStart"/>
-      <w:r>
-        <w:t>npm</w:t>
-      </w:r>
-      <w:proofErr w:type="spellEnd"/>
-      <w:r>
-        <w:t xml:space="preserve"> run server (as opposed to node server.js)</w:t>
+        <w:t>npm run server (as opposed to node server.js)</w:t>
       </w:r>
       <w:r>
         <w:br/>
@@ -1481,15 +1312,7 @@
       </w:r>
       <w:r>
         <w:br/>
-        <w:t>Running this command utilizes “</w:t>
-      </w:r>
-      <w:proofErr w:type="spellStart"/>
-      <w:r>
-        <w:t>nodemon</w:t>
-      </w:r>
-      <w:proofErr w:type="spellEnd"/>
-      <w:r>
-        <w:t>” with watches for changes in our code, this way when we make a change, node recompiles</w:t>
+        <w:t>Running this command utilizes “nodemon” with watches for changes in our code, this way when we make a change, node recompiles</w:t>
       </w:r>
     </w:p>
     <w:p>
@@ -1574,15 +1397,7 @@
     </w:p>
     <w:p>
       <w:r>
-        <w:t xml:space="preserve">Middleware functions are functions that have access to the request object </w:t>
-      </w:r>
-      <w:proofErr w:type="gramStart"/>
-      <w:r>
-        <w:t>( req</w:t>
-      </w:r>
-      <w:proofErr w:type="gramEnd"/>
-      <w:r>
-        <w:t xml:space="preserve"> ), the response object ( res ), and the next middleware function in the application's request-response cycle</w:t>
+        <w:t>Middleware functions are functions that have access to the request object ( req ), the response object ( res ), and the next middleware function in the application's request-response cycle</w:t>
       </w:r>
       <w:r>
         <w:t>.</w:t>
@@ -1609,15 +1424,7 @@
       </w:r>
       <w:r>
         <w:br/>
-        <w:t xml:space="preserve">In addition to </w:t>
-      </w:r>
-      <w:proofErr w:type="gramStart"/>
-      <w:r>
-        <w:t>added</w:t>
-      </w:r>
-      <w:proofErr w:type="gramEnd"/>
-      <w:r>
-        <w:t xml:space="preserve"> your middleware code (shown in the tip above)</w:t>
+        <w:t>In addition to added your middleware code (shown in the tip above)</w:t>
       </w:r>
       <w:r>
         <w:br/>
@@ -1854,15 +1661,7 @@
       </w:r>
       <w:r>
         <w:br/>
-        <w:t>When you hover over the import using the require</w:t>
-      </w:r>
-      <w:proofErr w:type="gramStart"/>
-      <w:r>
-        <w:t xml:space="preserve"> ..</w:t>
-      </w:r>
-      <w:proofErr w:type="gramEnd"/>
-      <w:r>
-        <w:t xml:space="preserve"> keyword</w:t>
+        <w:t>When you hover over the import using the require .. keyword</w:t>
       </w:r>
     </w:p>
     <w:p>
@@ -2103,15 +1902,7 @@
       </w:r>
       <w:r>
         <w:br/>
-        <w:t xml:space="preserve">The standard way that most developers create documents in a </w:t>
-      </w:r>
-      <w:proofErr w:type="spellStart"/>
-      <w:r>
-        <w:t>mongoDB</w:t>
-      </w:r>
-      <w:proofErr w:type="spellEnd"/>
-      <w:r>
-        <w:t xml:space="preserve"> is to use mongoose. The first thing you do is create a schema:</w:t>
+        <w:t>The standard way that most developers create documents in a mongoDB is to use mongoose. The first thing you do is create a schema:</w:t>
       </w:r>
       <w:r>
         <w:br/>
@@ -2227,25 +2018,7 @@
       </w:r>
       <w:r>
         <w:br/>
-        <w:t xml:space="preserve">&lt;await&gt; </w:t>
-      </w:r>
-      <w:proofErr w:type="spellStart"/>
-      <w:proofErr w:type="gramStart"/>
-      <w:r>
-        <w:t>user.save</w:t>
-      </w:r>
-      <w:proofErr w:type="spellEnd"/>
-      <w:proofErr w:type="gramEnd"/>
-      <w:r>
-        <w:t>()   (</w:t>
-      </w:r>
-      <w:proofErr w:type="spellStart"/>
-      <w:r>
-        <w:t>user.save</w:t>
-      </w:r>
-      <w:proofErr w:type="spellEnd"/>
-      <w:r>
-        <w:t xml:space="preserve"> is a promise so we use the await keyword)</w:t>
+        <w:t>&lt;await&gt; user.save()   (user.save is a promise so we use the await keyword)</w:t>
       </w:r>
     </w:p>
     <w:p>
@@ -2409,27 +2182,14 @@
       <w:r>
         <w:br/>
       </w:r>
-      <w:proofErr w:type="spellStart"/>
-      <w:r>
-        <w:t>MongoDb</w:t>
-      </w:r>
-      <w:proofErr w:type="spellEnd"/>
-      <w:r>
-        <w:t xml:space="preserve"> creates a database called test, then it creates </w:t>
-      </w:r>
-      <w:proofErr w:type="spellStart"/>
-      <w:r>
-        <w:t>creat</w:t>
+      <w:r>
+        <w:t>MongoDb creates a database called test, then it creates creat</w:t>
       </w:r>
       <w:r>
         <w:t>e’</w:t>
       </w:r>
       <w:r>
-        <w:t>s</w:t>
-      </w:r>
-      <w:proofErr w:type="spellEnd"/>
-      <w:r>
-        <w:t xml:space="preserve"> </w:t>
+        <w:t xml:space="preserve">s </w:t>
       </w:r>
       <w:r>
         <w:t>the user document:</w:t>
@@ -2664,15 +2424,7 @@
         <w:br/>
       </w:r>
       <w:r>
-        <w:t xml:space="preserve">In our </w:t>
-      </w:r>
-      <w:proofErr w:type="gramStart"/>
-      <w:r>
-        <w:t>users</w:t>
-      </w:r>
-      <w:proofErr w:type="gramEnd"/>
-      <w:r>
-        <w:t xml:space="preserve"> route</w:t>
+        <w:t>In our users route</w:t>
       </w:r>
     </w:p>
     <w:p>
@@ -2982,7 +2734,6 @@
         </w:rPr>
         <w:t xml:space="preserve"> </w:t>
       </w:r>
-      <w:proofErr w:type="gramStart"/>
       <w:r>
         <w:t xml:space="preserve">( </w:t>
       </w:r>
@@ -2997,7 +2748,6 @@
         </w:rPr>
         <w:t>req</w:t>
       </w:r>
-      <w:proofErr w:type="gramEnd"/>
       <w:r>
         <w:rPr>
           <w:color w:val="FF0000"/>
@@ -3072,23 +2822,7 @@
       </w:r>
       <w:r>
         <w:br/>
-        <w:t>Below we created a middleware folder and a .</w:t>
-      </w:r>
-      <w:proofErr w:type="spellStart"/>
-      <w:r>
-        <w:t>js</w:t>
-      </w:r>
-      <w:proofErr w:type="spellEnd"/>
-      <w:r>
-        <w:t xml:space="preserve"> file to handle decoding our </w:t>
-      </w:r>
-      <w:proofErr w:type="spellStart"/>
-      <w:r>
-        <w:t>jwt</w:t>
-      </w:r>
-      <w:proofErr w:type="spellEnd"/>
-      <w:r>
-        <w:t xml:space="preserve"> token</w:t>
+        <w:t>Below we created a middleware folder and a .js file to handle decoding our jwt token</w:t>
       </w:r>
     </w:p>
     <w:p>
@@ -3194,15 +2928,7 @@
       </w:r>
       <w:r>
         <w:br/>
-        <w:t xml:space="preserve">We add a header with key that we entered in our middleware and cut and paste the </w:t>
-      </w:r>
-      <w:proofErr w:type="spellStart"/>
-      <w:r>
-        <w:t>jwt</w:t>
-      </w:r>
-      <w:proofErr w:type="spellEnd"/>
-      <w:r>
-        <w:t xml:space="preserve"> token in the value, when we hit the URL, we get Auth route</w:t>
+        <w:t>We add a header with key that we entered in our middleware and cut and paste the jwt token in the value, when we hit the URL, we get Auth route</w:t>
       </w:r>
       <w:r>
         <w:br/>
@@ -3335,23 +3061,7 @@
         <w:spacing w:after="0"/>
       </w:pPr>
       <w:r>
-        <w:t xml:space="preserve">Working with middleware and passing in the token in the get request, the middleware will decode the token and grab the user from the response and return the user object that is tied to the </w:t>
-      </w:r>
-      <w:proofErr w:type="gramStart"/>
-      <w:r>
-        <w:t>token  (</w:t>
-      </w:r>
-      <w:proofErr w:type="gramEnd"/>
-      <w:r>
-        <w:t>see the code below) …(</w:t>
-      </w:r>
-      <w:proofErr w:type="spellStart"/>
-      <w:r>
-        <w:t>sweeetttttt</w:t>
-      </w:r>
-      <w:proofErr w:type="spellEnd"/>
-      <w:r>
-        <w:t xml:space="preserve">!!!). </w:t>
+        <w:t xml:space="preserve">Working with middleware and passing in the token in the get request, the middleware will decode the token and grab the user from the response and return the user object that is tied to the token  (see the code below) …(sweeetttttt!!!). </w:t>
       </w:r>
       <w:r>
         <w:rPr>
@@ -3627,14 +3337,7 @@
       </w:r>
       <w:r>
         <w:br/>
-      </w:r>
-      <w:proofErr w:type="spellStart"/>
-      <w:r>
-        <w:t>Postman</w:t>
-      </w:r>
-      <w:proofErr w:type="spellEnd"/>
-      <w:r>
-        <w:t xml:space="preserve"> is good for saving all of your previous posts / requests for testing</w:t>
+        <w:t>Postman is good for saving all of your previous posts / requests for testing</w:t>
       </w:r>
       <w:r>
         <w:br/>
@@ -4049,9 +3752,56 @@
           <w:sz w:val="18"/>
           <w:szCs w:val="18"/>
         </w:rPr>
-        <w:t>"</w:t>
-      </w:r>
-      <w:proofErr w:type="spellStart"/>
+        <w:t>"name"</w:t>
+      </w:r>
+      <w:r>
+        <w:rPr>
+          <w:rFonts w:ascii="Courier New" w:eastAsia="Times New Roman" w:hAnsi="Courier New" w:cs="Courier New"/>
+          <w:color w:val="000000"/>
+          <w:sz w:val="18"/>
+          <w:szCs w:val="18"/>
+        </w:rPr>
+        <w:t>:</w:t>
+      </w:r>
+      <w:r>
+        <w:rPr>
+          <w:rFonts w:ascii="Courier New" w:eastAsia="Times New Roman" w:hAnsi="Courier New" w:cs="Courier New"/>
+          <w:color w:val="0451A5"/>
+          <w:sz w:val="18"/>
+          <w:szCs w:val="18"/>
+        </w:rPr>
+        <w:t>"Lionel Jones"</w:t>
+      </w:r>
+      <w:r>
+        <w:rPr>
+          <w:rFonts w:ascii="Courier New" w:eastAsia="Times New Roman" w:hAnsi="Courier New" w:cs="Courier New"/>
+          <w:color w:val="000000"/>
+          <w:sz w:val="18"/>
+          <w:szCs w:val="18"/>
+        </w:rPr>
+        <w:t>,</w:t>
+      </w:r>
+    </w:p>
+    <w:p>
+      <w:pPr>
+        <w:shd w:val="clear" w:color="auto" w:fill="FFFFFE"/>
+        <w:spacing w:after="0" w:line="270" w:lineRule="atLeast"/>
+        <w:rPr>
+          <w:rFonts w:ascii="Courier New" w:eastAsia="Times New Roman" w:hAnsi="Courier New" w:cs="Courier New"/>
+          <w:color w:val="000000"/>
+          <w:sz w:val="18"/>
+          <w:szCs w:val="18"/>
+        </w:rPr>
+      </w:pPr>
+      <w:r>
+        <w:rPr>
+          <w:rFonts w:ascii="Courier New" w:eastAsia="Times New Roman" w:hAnsi="Courier New" w:cs="Courier New"/>
+          <w:color w:val="000000"/>
+          <w:sz w:val="18"/>
+          <w:szCs w:val="18"/>
+        </w:rPr>
+        <w:t>  </w:t>
+      </w:r>
       <w:r>
         <w:rPr>
           <w:rFonts w:ascii="Courier New" w:eastAsia="Times New Roman" w:hAnsi="Courier New" w:cs="Courier New"/>
@@ -4059,7 +3809,7 @@
           <w:sz w:val="18"/>
           <w:szCs w:val="18"/>
         </w:rPr>
-        <w:t>name"</w:t>
+        <w:t>"email"</w:t>
       </w:r>
       <w:r>
         <w:rPr>
@@ -4077,9 +3827,56 @@
           <w:sz w:val="18"/>
           <w:szCs w:val="18"/>
         </w:rPr>
-        <w:t>"Lionel</w:t>
-      </w:r>
-      <w:proofErr w:type="spellEnd"/>
+        <w:t>"ljones876@gmail.com"</w:t>
+      </w:r>
+      <w:r>
+        <w:rPr>
+          <w:rFonts w:ascii="Courier New" w:eastAsia="Times New Roman" w:hAnsi="Courier New" w:cs="Courier New"/>
+          <w:color w:val="000000"/>
+          <w:sz w:val="18"/>
+          <w:szCs w:val="18"/>
+        </w:rPr>
+        <w:t>,</w:t>
+      </w:r>
+    </w:p>
+    <w:p>
+      <w:pPr>
+        <w:shd w:val="clear" w:color="auto" w:fill="FFFFFE"/>
+        <w:spacing w:after="0" w:line="270" w:lineRule="atLeast"/>
+        <w:rPr>
+          <w:rFonts w:ascii="Courier New" w:eastAsia="Times New Roman" w:hAnsi="Courier New" w:cs="Courier New"/>
+          <w:color w:val="000000"/>
+          <w:sz w:val="18"/>
+          <w:szCs w:val="18"/>
+        </w:rPr>
+      </w:pPr>
+      <w:r>
+        <w:rPr>
+          <w:rFonts w:ascii="Courier New" w:eastAsia="Times New Roman" w:hAnsi="Courier New" w:cs="Courier New"/>
+          <w:color w:val="000000"/>
+          <w:sz w:val="18"/>
+          <w:szCs w:val="18"/>
+        </w:rPr>
+        <w:t>  </w:t>
+      </w:r>
+      <w:r>
+        <w:rPr>
+          <w:rFonts w:ascii="Courier New" w:eastAsia="Times New Roman" w:hAnsi="Courier New" w:cs="Courier New"/>
+          <w:color w:val="A31515"/>
+          <w:sz w:val="18"/>
+          <w:szCs w:val="18"/>
+        </w:rPr>
+        <w:t>"password"</w:t>
+      </w:r>
+      <w:r>
+        <w:rPr>
+          <w:rFonts w:ascii="Courier New" w:eastAsia="Times New Roman" w:hAnsi="Courier New" w:cs="Courier New"/>
+          <w:color w:val="000000"/>
+          <w:sz w:val="18"/>
+          <w:szCs w:val="18"/>
+        </w:rPr>
+        <w:t>:</w:t>
+      </w:r>
       <w:r>
         <w:rPr>
           <w:rFonts w:ascii="Courier New" w:eastAsia="Times New Roman" w:hAnsi="Courier New" w:cs="Courier New"/>
@@ -4087,37 +3884,79 @@
           <w:sz w:val="18"/>
           <w:szCs w:val="18"/>
         </w:rPr>
-        <w:t> Jones"</w:t>
-      </w:r>
-      <w:r>
+        <w:t>"lionPeace123"</w:t>
+      </w:r>
+    </w:p>
+    <w:p>
+      <w:pPr>
+        <w:shd w:val="clear" w:color="auto" w:fill="FFFFFE"/>
+        <w:spacing w:after="0" w:line="270" w:lineRule="atLeast"/>
         <w:rPr>
           <w:rFonts w:ascii="Courier New" w:eastAsia="Times New Roman" w:hAnsi="Courier New" w:cs="Courier New"/>
           <w:color w:val="000000"/>
           <w:sz w:val="18"/>
           <w:szCs w:val="18"/>
         </w:rPr>
-        <w:t>,</w:t>
-      </w:r>
-    </w:p>
-    <w:p>
-      <w:pPr>
-        <w:shd w:val="clear" w:color="auto" w:fill="FFFFFE"/>
-        <w:spacing w:after="0" w:line="270" w:lineRule="atLeast"/>
+      </w:pPr>
+      <w:r>
         <w:rPr>
           <w:rFonts w:ascii="Courier New" w:eastAsia="Times New Roman" w:hAnsi="Courier New" w:cs="Courier New"/>
           <w:color w:val="000000"/>
           <w:sz w:val="18"/>
           <w:szCs w:val="18"/>
         </w:rPr>
-      </w:pPr>
-      <w:r>
+        <w:t>}</w:t>
+      </w:r>
+    </w:p>
+    <w:p/>
+    <w:p>
+      <w:pPr>
+        <w:spacing w:after="0"/>
+      </w:pPr>
+      <w:r>
+        <w:t>Go to POSTMAN</w:t>
+      </w:r>
+    </w:p>
+    <w:p>
+      <w:pPr>
+        <w:shd w:val="clear" w:color="auto" w:fill="FFFFFE"/>
+        <w:spacing w:after="0" w:line="270" w:lineRule="atLeast"/>
         <w:rPr>
           <w:rFonts w:ascii="Courier New" w:eastAsia="Times New Roman" w:hAnsi="Courier New" w:cs="Courier New"/>
           <w:color w:val="000000"/>
           <w:sz w:val="18"/>
           <w:szCs w:val="18"/>
         </w:rPr>
-        <w:t>  </w:t>
+      </w:pPr>
+      <w:r>
+        <w:rPr>
+          <w:rFonts w:ascii="Courier New" w:eastAsia="Times New Roman" w:hAnsi="Courier New" w:cs="Courier New"/>
+          <w:color w:val="000000"/>
+          <w:sz w:val="18"/>
+          <w:szCs w:val="18"/>
+        </w:rPr>
+        <w:t>{</w:t>
+      </w:r>
+    </w:p>
+    <w:p>
+      <w:pPr>
+        <w:shd w:val="clear" w:color="auto" w:fill="FFFFFE"/>
+        <w:spacing w:after="0" w:line="270" w:lineRule="atLeast"/>
+        <w:rPr>
+          <w:rFonts w:ascii="Courier New" w:eastAsia="Times New Roman" w:hAnsi="Courier New" w:cs="Courier New"/>
+          <w:color w:val="000000"/>
+          <w:sz w:val="18"/>
+          <w:szCs w:val="18"/>
+        </w:rPr>
+      </w:pPr>
+      <w:r>
+        <w:rPr>
+          <w:rFonts w:ascii="Courier New" w:eastAsia="Times New Roman" w:hAnsi="Courier New" w:cs="Courier New"/>
+          <w:color w:val="000000"/>
+          <w:sz w:val="18"/>
+          <w:szCs w:val="18"/>
+        </w:rPr>
+        <w:t>    </w:t>
       </w:r>
       <w:r>
         <w:rPr>
@@ -4174,7 +4013,7 @@
           <w:sz w:val="18"/>
           <w:szCs w:val="18"/>
         </w:rPr>
-        <w:t>  </w:t>
+        <w:t>    </w:t>
       </w:r>
       <w:r>
         <w:rPr>
@@ -4225,174 +4064,21 @@
         <w:t>}</w:t>
       </w:r>
     </w:p>
-    <w:p/>
-    <w:p>
-      <w:pPr>
-        <w:spacing w:after="0"/>
-      </w:pPr>
-      <w:r>
-        <w:t>Go to POSTMAN</w:t>
-      </w:r>
-    </w:p>
-    <w:p>
-      <w:pPr>
-        <w:shd w:val="clear" w:color="auto" w:fill="FFFFFE"/>
-        <w:spacing w:after="0" w:line="270" w:lineRule="atLeast"/>
-        <w:rPr>
-          <w:rFonts w:ascii="Courier New" w:eastAsia="Times New Roman" w:hAnsi="Courier New" w:cs="Courier New"/>
-          <w:color w:val="000000"/>
-          <w:sz w:val="18"/>
-          <w:szCs w:val="18"/>
-        </w:rPr>
-      </w:pPr>
-      <w:r>
-        <w:rPr>
-          <w:rFonts w:ascii="Courier New" w:eastAsia="Times New Roman" w:hAnsi="Courier New" w:cs="Courier New"/>
-          <w:color w:val="000000"/>
-          <w:sz w:val="18"/>
-          <w:szCs w:val="18"/>
-        </w:rPr>
-        <w:t>{</w:t>
-      </w:r>
-    </w:p>
-    <w:p>
-      <w:pPr>
-        <w:shd w:val="clear" w:color="auto" w:fill="FFFFFE"/>
-        <w:spacing w:after="0" w:line="270" w:lineRule="atLeast"/>
-        <w:rPr>
-          <w:rFonts w:ascii="Courier New" w:eastAsia="Times New Roman" w:hAnsi="Courier New" w:cs="Courier New"/>
-          <w:color w:val="000000"/>
-          <w:sz w:val="18"/>
-          <w:szCs w:val="18"/>
-        </w:rPr>
-      </w:pPr>
-      <w:r>
-        <w:rPr>
-          <w:rFonts w:ascii="Courier New" w:eastAsia="Times New Roman" w:hAnsi="Courier New" w:cs="Courier New"/>
-          <w:color w:val="000000"/>
-          <w:sz w:val="18"/>
-          <w:szCs w:val="18"/>
-        </w:rPr>
-        <w:t>    </w:t>
-      </w:r>
-      <w:r>
-        <w:rPr>
-          <w:rFonts w:ascii="Courier New" w:eastAsia="Times New Roman" w:hAnsi="Courier New" w:cs="Courier New"/>
-          <w:color w:val="A31515"/>
-          <w:sz w:val="18"/>
-          <w:szCs w:val="18"/>
-        </w:rPr>
-        <w:t>"email"</w:t>
-      </w:r>
-      <w:r>
-        <w:rPr>
-          <w:rFonts w:ascii="Courier New" w:eastAsia="Times New Roman" w:hAnsi="Courier New" w:cs="Courier New"/>
-          <w:color w:val="000000"/>
-          <w:sz w:val="18"/>
-          <w:szCs w:val="18"/>
-        </w:rPr>
-        <w:t>:</w:t>
-      </w:r>
-      <w:r>
-        <w:rPr>
-          <w:rFonts w:ascii="Courier New" w:eastAsia="Times New Roman" w:hAnsi="Courier New" w:cs="Courier New"/>
-          <w:color w:val="0451A5"/>
-          <w:sz w:val="18"/>
-          <w:szCs w:val="18"/>
-        </w:rPr>
-        <w:t>"ljones876@gmail.com"</w:t>
-      </w:r>
-      <w:r>
-        <w:rPr>
-          <w:rFonts w:ascii="Courier New" w:eastAsia="Times New Roman" w:hAnsi="Courier New" w:cs="Courier New"/>
-          <w:color w:val="000000"/>
-          <w:sz w:val="18"/>
-          <w:szCs w:val="18"/>
-        </w:rPr>
-        <w:t>,</w:t>
-      </w:r>
-    </w:p>
-    <w:p>
-      <w:pPr>
-        <w:shd w:val="clear" w:color="auto" w:fill="FFFFFE"/>
-        <w:spacing w:after="0" w:line="270" w:lineRule="atLeast"/>
-        <w:rPr>
-          <w:rFonts w:ascii="Courier New" w:eastAsia="Times New Roman" w:hAnsi="Courier New" w:cs="Courier New"/>
-          <w:color w:val="000000"/>
-          <w:sz w:val="18"/>
-          <w:szCs w:val="18"/>
-        </w:rPr>
-      </w:pPr>
-      <w:r>
-        <w:rPr>
-          <w:rFonts w:ascii="Courier New" w:eastAsia="Times New Roman" w:hAnsi="Courier New" w:cs="Courier New"/>
-          <w:color w:val="000000"/>
-          <w:sz w:val="18"/>
-          <w:szCs w:val="18"/>
-        </w:rPr>
-        <w:t>    </w:t>
-      </w:r>
-      <w:r>
-        <w:rPr>
-          <w:rFonts w:ascii="Courier New" w:eastAsia="Times New Roman" w:hAnsi="Courier New" w:cs="Courier New"/>
-          <w:color w:val="A31515"/>
-          <w:sz w:val="18"/>
-          <w:szCs w:val="18"/>
-        </w:rPr>
-        <w:t>"password"</w:t>
-      </w:r>
-      <w:r>
-        <w:rPr>
-          <w:rFonts w:ascii="Courier New" w:eastAsia="Times New Roman" w:hAnsi="Courier New" w:cs="Courier New"/>
-          <w:color w:val="000000"/>
-          <w:sz w:val="18"/>
-          <w:szCs w:val="18"/>
-        </w:rPr>
-        <w:t>:</w:t>
-      </w:r>
-      <w:r>
-        <w:rPr>
-          <w:rFonts w:ascii="Courier New" w:eastAsia="Times New Roman" w:hAnsi="Courier New" w:cs="Courier New"/>
-          <w:color w:val="0451A5"/>
-          <w:sz w:val="18"/>
-          <w:szCs w:val="18"/>
-        </w:rPr>
-        <w:t>"lionPeace123"</w:t>
-      </w:r>
-    </w:p>
-    <w:p>
-      <w:pPr>
-        <w:shd w:val="clear" w:color="auto" w:fill="FFFFFE"/>
-        <w:spacing w:after="0" w:line="270" w:lineRule="atLeast"/>
-        <w:rPr>
-          <w:rFonts w:ascii="Courier New" w:eastAsia="Times New Roman" w:hAnsi="Courier New" w:cs="Courier New"/>
-          <w:color w:val="000000"/>
-          <w:sz w:val="18"/>
-          <w:szCs w:val="18"/>
-        </w:rPr>
-      </w:pPr>
-      <w:r>
-        <w:rPr>
-          <w:rFonts w:ascii="Courier New" w:eastAsia="Times New Roman" w:hAnsi="Courier New" w:cs="Courier New"/>
-          <w:color w:val="000000"/>
-          <w:sz w:val="18"/>
-          <w:szCs w:val="18"/>
-        </w:rPr>
-        <w:t>}</w:t>
-      </w:r>
-    </w:p>
-    <w:p>
-      <w:pPr>
-        <w:spacing w:after="0"/>
-        <w:rPr>
-          <w:b/>
-          <w:bCs/>
-        </w:rPr>
-      </w:pPr>
-      <w:r>
-        <w:br/>
-      </w:r>
-      <w:r>
+    <w:p>
+      <w:pPr>
+        <w:spacing w:after="0"/>
+        <w:rPr>
+          <w:b/>
+          <w:bCs/>
+        </w:rPr>
+      </w:pPr>
+      <w:r>
+        <w:br/>
+      </w:r>
+      <w:r>
+        <w:rPr>
+          <w:noProof/>
+        </w:rPr>
         <w:drawing>
           <wp:inline distT="0" distB="0" distL="0" distR="0" wp14:anchorId="097D91BE" wp14:editId="724548EC">
             <wp:extent cx="5943600" cy="3258820"/>
@@ -4440,6 +4126,9 @@
         <w:br/>
       </w:r>
       <w:r>
+        <w:rPr>
+          <w:noProof/>
+        </w:rPr>
         <w:drawing>
           <wp:inline distT="0" distB="0" distL="0" distR="0" wp14:anchorId="39A9E909" wp14:editId="016825E7">
             <wp:extent cx="5943600" cy="1187450"/>
@@ -4487,6 +4176,9 @@
         <w:br/>
       </w:r>
       <w:r>
+        <w:rPr>
+          <w:noProof/>
+        </w:rPr>
         <w:lastRenderedPageBreak/>
         <w:drawing>
           <wp:inline distT="0" distB="0" distL="0" distR="0" wp14:anchorId="57F87142" wp14:editId="65871399">
@@ -4690,6 +4382,9 @@
         <w:br/>
       </w:r>
       <w:r>
+        <w:rPr>
+          <w:noProof/>
+        </w:rPr>
         <w:drawing>
           <wp:inline distT="0" distB="0" distL="0" distR="0" wp14:anchorId="1A10F15E" wp14:editId="7BF568F7">
             <wp:extent cx="2935399" cy="2883653"/>
@@ -4731,25 +4426,7 @@
       </w:r>
       <w:r>
         <w:br/>
-        <w:t>First you create a .</w:t>
-      </w:r>
-      <w:proofErr w:type="spellStart"/>
-      <w:r>
-        <w:t>js</w:t>
-      </w:r>
-      <w:proofErr w:type="spellEnd"/>
-      <w:r>
-        <w:t xml:space="preserve"> file (</w:t>
-      </w:r>
-      <w:proofErr w:type="spellStart"/>
-      <w:proofErr w:type="gramStart"/>
-      <w:r>
-        <w:t>i:e</w:t>
-      </w:r>
-      <w:proofErr w:type="spellEnd"/>
-      <w:proofErr w:type="gramEnd"/>
-      <w:r>
-        <w:t xml:space="preserve"> </w:t>
+        <w:t xml:space="preserve">First you create a .js file (i:e </w:t>
       </w:r>
       <w:r>
         <w:rPr>
@@ -4778,6 +4455,9 @@
         <w:spacing w:after="0"/>
       </w:pPr>
       <w:r>
+        <w:rPr>
+          <w:noProof/>
+        </w:rPr>
         <w:drawing>
           <wp:inline distT="0" distB="0" distL="0" distR="0" wp14:anchorId="00C0F2FB" wp14:editId="05363B0A">
             <wp:extent cx="5115639" cy="1200318"/>
@@ -4822,6 +4502,9 @@
         <w:br/>
       </w:r>
       <w:r>
+        <w:rPr>
+          <w:noProof/>
+        </w:rPr>
         <w:lastRenderedPageBreak/>
         <w:drawing>
           <wp:inline distT="0" distB="0" distL="0" distR="0" wp14:anchorId="0591EF58" wp14:editId="2AC93685">
@@ -4872,6 +4555,9 @@
         <w:spacing w:after="0"/>
       </w:pPr>
       <w:r>
+        <w:rPr>
+          <w:noProof/>
+        </w:rPr>
         <w:drawing>
           <wp:inline distT="0" distB="0" distL="0" distR="0" wp14:anchorId="59ECD929" wp14:editId="6E53EAF5">
             <wp:extent cx="2391109" cy="924054"/>
@@ -4914,56 +4600,10 @@
         <w:spacing w:after="0"/>
       </w:pPr>
       <w:r>
-        <w:t xml:space="preserve">Notice how we </w:t>
-      </w:r>
-      <w:proofErr w:type="gramStart"/>
-      <w:r>
-        <w:t>don’t</w:t>
-      </w:r>
-      <w:proofErr w:type="gramEnd"/>
-      <w:r>
-        <w:t xml:space="preserve"> export the name of the file, just the convention as shown above to create the expose the .</w:t>
-      </w:r>
-      <w:proofErr w:type="spellStart"/>
-      <w:r>
-        <w:t>js</w:t>
-      </w:r>
-      <w:proofErr w:type="spellEnd"/>
-      <w:r>
-        <w:t xml:space="preserve"> file as a route in application. And based on the /&lt;.</w:t>
-      </w:r>
-      <w:proofErr w:type="spellStart"/>
-      <w:r>
-        <w:t>js</w:t>
-      </w:r>
-      <w:proofErr w:type="spellEnd"/>
-      <w:r>
-        <w:t xml:space="preserve"> filename&gt;, we determine how to reference the URL.</w:t>
-      </w:r>
-      <w:r>
-        <w:t xml:space="preserve">   /</w:t>
-      </w:r>
-      <w:proofErr w:type="spellStart"/>
-      <w:r>
-        <w:t>api</w:t>
-      </w:r>
-      <w:proofErr w:type="spellEnd"/>
-      <w:r>
-        <w:t>/</w:t>
-      </w:r>
-      <w:r>
-        <w:t>&lt;.</w:t>
-      </w:r>
-      <w:proofErr w:type="spellStart"/>
-      <w:r>
-        <w:t>js</w:t>
-      </w:r>
-      <w:proofErr w:type="spellEnd"/>
-      <w:r>
-        <w:t xml:space="preserve"> filename&gt;</w:t>
-      </w:r>
-      <w:r>
-        <w:t>/</w:t>
+        <w:t>Notice how we don’t export the name of the file, just the convention as shown above to create the expose the .js file as a route in application. And based on the /&lt;.js filename&gt;, we determine how to reference the URL.</w:t>
+      </w:r>
+      <w:r>
+        <w:t xml:space="preserve">   /api/&lt;.js filename&gt;/</w:t>
       </w:r>
     </w:p>
     <w:p>
@@ -4979,35 +4619,11 @@
       </w:pPr>
       <w:r>
         <w:br/>
-        <w:t xml:space="preserve">By default, when you browse the </w:t>
-      </w:r>
-      <w:proofErr w:type="spellStart"/>
-      <w:r>
-        <w:t>url</w:t>
-      </w:r>
-      <w:proofErr w:type="spellEnd"/>
-      <w:r>
-        <w:t>, you include the /</w:t>
-      </w:r>
-      <w:proofErr w:type="spellStart"/>
-      <w:r>
-        <w:t>api</w:t>
-      </w:r>
-      <w:proofErr w:type="spellEnd"/>
-      <w:r>
-        <w:t>/</w:t>
-      </w:r>
-      <w:r>
-        <w:br/>
-        <w:t>Then the name of the .</w:t>
-      </w:r>
-      <w:proofErr w:type="spellStart"/>
-      <w:r>
-        <w:t>js</w:t>
-      </w:r>
-      <w:proofErr w:type="spellEnd"/>
-      <w:r>
-        <w:t xml:space="preserve"> file (without the of course) to complete the route as shown below:</w:t>
+        <w:t>By default, when you browse the url, you include the /api/</w:t>
+      </w:r>
+      <w:r>
+        <w:br/>
+        <w:t>Then the name of the .js file (without the of course) to complete the route as shown below:</w:t>
       </w:r>
       <w:r>
         <w:br/>
@@ -5036,6 +4652,9 @@
         <w:br/>
       </w:r>
       <w:r>
+        <w:rPr>
+          <w:noProof/>
+        </w:rPr>
         <w:lastRenderedPageBreak/>
         <w:drawing>
           <wp:inline distT="0" distB="0" distL="0" distR="0" wp14:anchorId="47E5A3F2" wp14:editId="157FF793">
@@ -5072,6 +4691,179 @@
             </a:graphic>
           </wp:inline>
         </w:drawing>
+      </w:r>
+      <w:r>
+        <w:br/>
+      </w:r>
+    </w:p>
+    <w:p>
+      <w:pPr>
+        <w:spacing w:after="0"/>
+      </w:pPr>
+      <w:r>
+        <w:rPr>
+          <w:b/>
+          <w:bCs/>
+        </w:rPr>
+        <w:t>Tip</w:t>
+      </w:r>
+      <w:r>
+        <w:t>: Registering an application on GitHub for development</w:t>
+      </w:r>
+      <w:r>
+        <w:br/>
+      </w:r>
+      <w:hyperlink r:id="rId67" w:history="1">
+        <w:r>
+          <w:rPr>
+            <w:rStyle w:val="Hyperlink"/>
+          </w:rPr>
+          <w:t>https://github.com/settings/developers</w:t>
+        </w:r>
+      </w:hyperlink>
+    </w:p>
+    <w:p>
+      <w:pPr>
+        <w:spacing w:after="0"/>
+      </w:pPr>
+      <w:r>
+        <w:lastRenderedPageBreak/>
+        <w:t>Go to the link above to register an application to use in your custom react app.</w:t>
+      </w:r>
+      <w:r>
+        <w:br/>
+      </w:r>
+      <w:r>
+        <w:drawing>
+          <wp:inline distT="0" distB="0" distL="0" distR="0" wp14:anchorId="5E5225FD" wp14:editId="6F3DA96E">
+            <wp:extent cx="5943600" cy="5000625"/>
+            <wp:effectExtent l="0" t="0" r="0" b="9525"/>
+            <wp:docPr id="55" name="Picture 55" descr="A screenshot of a computer&#10;&#10;Description automatically generated with medium confidence"/>
+            <wp:cNvGraphicFramePr>
+              <a:graphicFrameLocks xmlns:a="http://schemas.openxmlformats.org/drawingml/2006/main" noChangeAspect="1"/>
+            </wp:cNvGraphicFramePr>
+            <a:graphic xmlns:a="http://schemas.openxmlformats.org/drawingml/2006/main">
+              <a:graphicData uri="http://schemas.openxmlformats.org/drawingml/2006/picture">
+                <pic:pic xmlns:pic="http://schemas.openxmlformats.org/drawingml/2006/picture">
+                  <pic:nvPicPr>
+                    <pic:cNvPr id="55" name="Picture 55" descr="A screenshot of a computer&#10;&#10;Description automatically generated with medium confidence"/>
+                    <pic:cNvPicPr/>
+                  </pic:nvPicPr>
+                  <pic:blipFill>
+                    <a:blip r:embed="rId68"/>
+                    <a:stretch>
+                      <a:fillRect/>
+                    </a:stretch>
+                  </pic:blipFill>
+                  <pic:spPr>
+                    <a:xfrm>
+                      <a:off x="0" y="0"/>
+                      <a:ext cx="5943600" cy="5000625"/>
+                    </a:xfrm>
+                    <a:prstGeom prst="rect">
+                      <a:avLst/>
+                    </a:prstGeom>
+                  </pic:spPr>
+                </pic:pic>
+              </a:graphicData>
+            </a:graphic>
+          </wp:inline>
+        </w:drawing>
+      </w:r>
+      <w:r>
+        <w:br/>
+      </w:r>
+      <w:r>
+        <w:br/>
+      </w:r>
+      <w:r>
+        <w:t xml:space="preserve">We then use this in our custom application to return all of a user’s github repos </w:t>
+      </w:r>
+      <w:r>
+        <w:br/>
+      </w:r>
+      <w:r>
+        <w:drawing>
+          <wp:inline distT="0" distB="0" distL="0" distR="0" wp14:anchorId="598DD966" wp14:editId="54ACB739">
+            <wp:extent cx="5943600" cy="1677670"/>
+            <wp:effectExtent l="0" t="0" r="0" b="0"/>
+            <wp:docPr id="57" name="Picture 57" descr="Text&#10;&#10;Description automatically generated"/>
+            <wp:cNvGraphicFramePr>
+              <a:graphicFrameLocks xmlns:a="http://schemas.openxmlformats.org/drawingml/2006/main" noChangeAspect="1"/>
+            </wp:cNvGraphicFramePr>
+            <a:graphic xmlns:a="http://schemas.openxmlformats.org/drawingml/2006/main">
+              <a:graphicData uri="http://schemas.openxmlformats.org/drawingml/2006/picture">
+                <pic:pic xmlns:pic="http://schemas.openxmlformats.org/drawingml/2006/picture">
+                  <pic:nvPicPr>
+                    <pic:cNvPr id="57" name="Picture 57" descr="Text&#10;&#10;Description automatically generated"/>
+                    <pic:cNvPicPr/>
+                  </pic:nvPicPr>
+                  <pic:blipFill>
+                    <a:blip r:embed="rId69"/>
+                    <a:stretch>
+                      <a:fillRect/>
+                    </a:stretch>
+                  </pic:blipFill>
+                  <pic:spPr>
+                    <a:xfrm>
+                      <a:off x="0" y="0"/>
+                      <a:ext cx="5943600" cy="1677670"/>
+                    </a:xfrm>
+                    <a:prstGeom prst="rect">
+                      <a:avLst/>
+                    </a:prstGeom>
+                  </pic:spPr>
+                </pic:pic>
+              </a:graphicData>
+            </a:graphic>
+          </wp:inline>
+        </w:drawing>
+      </w:r>
+    </w:p>
+    <w:p>
+      <w:pPr>
+        <w:spacing w:after="0"/>
+      </w:pPr>
+      <w:r>
+        <w:lastRenderedPageBreak/>
+        <w:drawing>
+          <wp:inline distT="0" distB="0" distL="0" distR="0" wp14:anchorId="5A35BF9A" wp14:editId="5A639D34">
+            <wp:extent cx="5943600" cy="4174490"/>
+            <wp:effectExtent l="0" t="0" r="0" b="0"/>
+            <wp:docPr id="56" name="Picture 56" descr="Graphical user interface, text, application, email&#10;&#10;Description automatically generated"/>
+            <wp:cNvGraphicFramePr>
+              <a:graphicFrameLocks xmlns:a="http://schemas.openxmlformats.org/drawingml/2006/main" noChangeAspect="1"/>
+            </wp:cNvGraphicFramePr>
+            <a:graphic xmlns:a="http://schemas.openxmlformats.org/drawingml/2006/main">
+              <a:graphicData uri="http://schemas.openxmlformats.org/drawingml/2006/picture">
+                <pic:pic xmlns:pic="http://schemas.openxmlformats.org/drawingml/2006/picture">
+                  <pic:nvPicPr>
+                    <pic:cNvPr id="56" name="Picture 56" descr="Graphical user interface, text, application, email&#10;&#10;Description automatically generated"/>
+                    <pic:cNvPicPr/>
+                  </pic:nvPicPr>
+                  <pic:blipFill>
+                    <a:blip r:embed="rId70"/>
+                    <a:stretch>
+                      <a:fillRect/>
+                    </a:stretch>
+                  </pic:blipFill>
+                  <pic:spPr>
+                    <a:xfrm>
+                      <a:off x="0" y="0"/>
+                      <a:ext cx="5943600" cy="4174490"/>
+                    </a:xfrm>
+                    <a:prstGeom prst="rect">
+                      <a:avLst/>
+                    </a:prstGeom>
+                  </pic:spPr>
+                </pic:pic>
+              </a:graphicData>
+            </a:graphic>
+          </wp:inline>
+        </w:drawing>
+      </w:r>
+      <w:r>
+        <w:br/>
       </w:r>
       <w:r>
         <w:br/>

</xml_diff>